<commit_message>
Update Trabalho projeto de vida.docx
</commit_message>
<xml_diff>
--- a/projeto de vida/Trabalho projeto de vida.docx
+++ b/projeto de vida/Trabalho projeto de vida.docx
@@ -122,6 +122,7 @@
           <w:rFonts w:ascii="Arial" w:hAnsi="Arial" w:cs="Arial"/>
           <w:sz w:val="24"/>
           <w:szCs w:val="24"/>
+          <w:u w:val="single"/>
         </w:rPr>
       </w:pPr>
       <w:r>
@@ -156,31 +157,15 @@
           <w:sz w:val="24"/>
           <w:szCs w:val="24"/>
         </w:rPr>
-        <w:t xml:space="preserve">: Fazer doação para </w:t>
-      </w:r>
-      <w:r>
-        <w:rPr>
-          <w:rFonts w:ascii="Arial" w:hAnsi="Arial" w:cs="Arial"/>
-          <w:sz w:val="24"/>
-          <w:szCs w:val="24"/>
-        </w:rPr>
-        <w:t xml:space="preserve">o </w:t>
-      </w:r>
-      <w:r>
-        <w:rPr>
-          <w:rFonts w:ascii="Arial" w:hAnsi="Arial" w:cs="Arial"/>
-          <w:sz w:val="24"/>
-          <w:szCs w:val="24"/>
-        </w:rPr>
-        <w:t>asil</w:t>
-      </w:r>
-      <w:r>
-        <w:rPr>
-          <w:rFonts w:ascii="Arial" w:hAnsi="Arial" w:cs="Arial"/>
-          <w:sz w:val="24"/>
-          <w:szCs w:val="24"/>
-        </w:rPr>
-        <w:t>o São Vicente de Paulo</w:t>
+        <w:t xml:space="preserve">: </w:t>
+      </w:r>
+      <w:r>
+        <w:rPr>
+          <w:rFonts w:ascii="Arial" w:hAnsi="Arial" w:cs="Arial"/>
+          <w:sz w:val="24"/>
+          <w:szCs w:val="24"/>
+        </w:rPr>
+        <w:t>Arrecadar e doar</w:t>
       </w:r>
     </w:p>
     <w:p>
@@ -216,7 +201,56 @@
           <w:sz w:val="24"/>
           <w:szCs w:val="24"/>
         </w:rPr>
-        <w:t xml:space="preserve">Arrecadar dinheiro por meio de vaquinhas a fim de realizar uma doação de fraldas geriátricas </w:t>
+        <w:t>Arrecadar dinheiro por meio de vaquinhas a fim de realizar uma doação</w:t>
+      </w:r>
+      <w:r>
+        <w:rPr>
+          <w:rFonts w:ascii="Arial" w:hAnsi="Arial" w:cs="Arial"/>
+          <w:sz w:val="24"/>
+          <w:szCs w:val="24"/>
+        </w:rPr>
+        <w:t xml:space="preserve"> e fazer</w:t>
+      </w:r>
+      <w:r>
+        <w:rPr>
+          <w:rFonts w:ascii="Arial" w:hAnsi="Arial" w:cs="Arial"/>
+          <w:sz w:val="24"/>
+          <w:szCs w:val="24"/>
+        </w:rPr>
+        <w:t xml:space="preserve"> doação</w:t>
+      </w:r>
+      <w:r>
+        <w:rPr>
+          <w:rFonts w:ascii="Arial" w:hAnsi="Arial" w:cs="Arial"/>
+          <w:sz w:val="24"/>
+          <w:szCs w:val="24"/>
+        </w:rPr>
+        <w:t xml:space="preserve"> de </w:t>
+      </w:r>
+      <w:r>
+        <w:rPr>
+          <w:rFonts w:ascii="Arial" w:hAnsi="Arial" w:cs="Arial"/>
+          <w:bCs/>
+          <w:sz w:val="24"/>
+          <w:szCs w:val="24"/>
+        </w:rPr>
+        <w:t>fraldas geriátricas</w:t>
+      </w:r>
+      <w:r>
+        <w:rPr>
+          <w:rFonts w:ascii="Arial" w:hAnsi="Arial" w:cs="Arial"/>
+          <w:sz w:val="24"/>
+          <w:szCs w:val="24"/>
+        </w:rPr>
+        <w:t xml:space="preserve"> para </w:t>
+      </w:r>
+      <w:r>
+        <w:rPr>
+          <w:rFonts w:ascii="Arial" w:hAnsi="Arial" w:cs="Arial"/>
+          <w:sz w:val="24"/>
+          <w:szCs w:val="24"/>
+        </w:rPr>
+        <w:t>a Casa de Repouso Vida Nova.</w:t>
       </w:r>
     </w:p>
     <w:p>
@@ -351,26 +385,25 @@
           <w:sz w:val="24"/>
           <w:szCs w:val="24"/>
         </w:rPr>
-        <w:t xml:space="preserve">do asilo </w:t>
-      </w:r>
-      <w:r>
-        <w:rPr>
-          <w:rFonts w:ascii="Arial" w:hAnsi="Arial" w:cs="Arial"/>
-          <w:sz w:val="24"/>
-          <w:szCs w:val="24"/>
-        </w:rPr>
-        <w:t>São Vicente de Paulo.</w:t>
-      </w:r>
-    </w:p>
-    <w:p>
-      <w:pPr>
-        <w:jc w:val="both"/>
-        <w:rPr>
-          <w:rFonts w:ascii="Arial" w:hAnsi="Arial" w:cs="Arial"/>
-          <w:sz w:val="24"/>
-          <w:szCs w:val="24"/>
-        </w:rPr>
-      </w:pPr>
+        <w:t>d</w:t>
+      </w:r>
+      <w:r>
+        <w:rPr>
+          <w:rFonts w:ascii="Arial" w:hAnsi="Arial" w:cs="Arial"/>
+          <w:bCs/>
+          <w:sz w:val="24"/>
+          <w:szCs w:val="24"/>
+        </w:rPr>
+        <w:t xml:space="preserve">a </w:t>
+      </w:r>
+      <w:r>
+        <w:rPr>
+          <w:rFonts w:ascii="Arial" w:hAnsi="Arial" w:cs="Arial"/>
+          <w:sz w:val="24"/>
+          <w:szCs w:val="24"/>
+        </w:rPr>
+        <w:t>Casa de Repouso Vida Nova.</w:t>
+      </w:r>
     </w:p>
     <w:p>
       <w:pPr>
@@ -407,7 +440,31 @@
           <w:sz w:val="24"/>
           <w:szCs w:val="24"/>
         </w:rPr>
-        <w:t>1. Planejamento: delimitar a ideia principal e definir metas</w:t>
+        <w:t xml:space="preserve">1. Planejamento: </w:t>
+      </w:r>
+      <w:r>
+        <w:rPr>
+          <w:rFonts w:ascii="Arial" w:hAnsi="Arial" w:cs="Arial"/>
+          <w:sz w:val="24"/>
+          <w:szCs w:val="24"/>
+        </w:rPr>
+        <w:t>D</w:t>
+      </w:r>
+      <w:r>
+        <w:rPr>
+          <w:rFonts w:ascii="Arial" w:hAnsi="Arial" w:cs="Arial"/>
+          <w:sz w:val="24"/>
+          <w:szCs w:val="24"/>
+        </w:rPr>
+        <w:t>elimitar a ideia principal e definir metas</w:t>
+      </w:r>
+      <w:r>
+        <w:rPr>
+          <w:rFonts w:ascii="Arial" w:hAnsi="Arial" w:cs="Arial"/>
+          <w:sz w:val="24"/>
+          <w:szCs w:val="24"/>
+        </w:rPr>
+        <w:t xml:space="preserve"> (como o que doar, valores, local e etc.) </w:t>
       </w:r>
     </w:p>
     <w:p>
@@ -443,26 +500,67 @@
           <w:sz w:val="24"/>
           <w:szCs w:val="24"/>
         </w:rPr>
-        <w:t xml:space="preserve">3. Recursos Necessários: Vaquinha (meta inicial: 500 reais) e Fraldas geriátricas que são posteriormente compradas. </w:t>
-      </w:r>
-    </w:p>
-    <w:p>
-      <w:pPr>
-        <w:jc w:val="both"/>
-        <w:rPr>
-          <w:rFonts w:ascii="Arial" w:hAnsi="Arial" w:cs="Arial"/>
-          <w:sz w:val="24"/>
-          <w:szCs w:val="24"/>
-          <w:u w:val="single"/>
-        </w:rPr>
-      </w:pPr>
-      <w:r>
-        <w:rPr>
-          <w:rFonts w:ascii="Arial" w:hAnsi="Arial" w:cs="Arial"/>
-          <w:sz w:val="24"/>
-          <w:szCs w:val="24"/>
-        </w:rPr>
-        <w:t>4. Parcerias: Asilo São Vicente de Paulo</w:t>
+        <w:t xml:space="preserve">    2.1 Caso a arrecadação não atinja o valor necessário, doaremos com nosso próprio dinheiro.  </w:t>
+      </w:r>
+    </w:p>
+    <w:p>
+      <w:pPr>
+        <w:jc w:val="both"/>
+        <w:rPr>
+          <w:rFonts w:ascii="Arial" w:hAnsi="Arial" w:cs="Arial"/>
+          <w:sz w:val="24"/>
+          <w:szCs w:val="24"/>
+        </w:rPr>
+      </w:pPr>
+      <w:r>
+        <w:rPr>
+          <w:rFonts w:ascii="Arial" w:hAnsi="Arial" w:cs="Arial"/>
+          <w:sz w:val="24"/>
+          <w:szCs w:val="24"/>
+        </w:rPr>
+        <w:t>3. Recursos Necessários: Vaquinha (meta inicial: 500 reais) e Fraldas geriátricas que são posteriormente compradas</w:t>
+      </w:r>
+      <w:r>
+        <w:rPr>
+          <w:rFonts w:ascii="Arial" w:hAnsi="Arial" w:cs="Arial"/>
+          <w:sz w:val="24"/>
+          <w:szCs w:val="24"/>
+        </w:rPr>
+        <w:t xml:space="preserve"> com os valores arrecadados</w:t>
+      </w:r>
+      <w:r>
+        <w:rPr>
+          <w:rFonts w:ascii="Arial" w:hAnsi="Arial" w:cs="Arial"/>
+          <w:sz w:val="24"/>
+          <w:szCs w:val="24"/>
+        </w:rPr>
+        <w:t xml:space="preserve">. </w:t>
+      </w:r>
+    </w:p>
+    <w:p>
+      <w:pPr>
+        <w:jc w:val="both"/>
+        <w:rPr>
+          <w:rFonts w:ascii="Arial" w:hAnsi="Arial" w:cs="Arial"/>
+          <w:sz w:val="24"/>
+          <w:szCs w:val="24"/>
+        </w:rPr>
+      </w:pPr>
+      <w:r>
+        <w:rPr>
+          <w:rFonts w:ascii="Arial" w:hAnsi="Arial" w:cs="Arial"/>
+          <w:sz w:val="24"/>
+          <w:szCs w:val="24"/>
+        </w:rPr>
+        <w:t xml:space="preserve">4. Parcerias: </w:t>
+      </w:r>
+      <w:r>
+        <w:rPr>
+          <w:rFonts w:ascii="Arial" w:hAnsi="Arial" w:cs="Arial"/>
+          <w:sz w:val="24"/>
+          <w:szCs w:val="24"/>
+        </w:rPr>
+        <w:t>Casa de Repouso Vida Nova</w:t>
       </w:r>
       <w:r>
         <w:rPr>
@@ -478,36 +576,6 @@
         <w:jc w:val="both"/>
         <w:rPr>
           <w:rFonts w:ascii="Arial" w:hAnsi="Arial" w:cs="Arial"/>
-          <w:sz w:val="24"/>
-          <w:szCs w:val="24"/>
-        </w:rPr>
-      </w:pPr>
-    </w:p>
-    <w:p>
-      <w:pPr>
-        <w:jc w:val="both"/>
-        <w:rPr>
-          <w:rFonts w:ascii="Arial" w:hAnsi="Arial" w:cs="Arial"/>
-          <w:sz w:val="24"/>
-          <w:szCs w:val="24"/>
-        </w:rPr>
-      </w:pPr>
-    </w:p>
-    <w:p>
-      <w:pPr>
-        <w:jc w:val="both"/>
-        <w:rPr>
-          <w:rFonts w:ascii="Arial" w:hAnsi="Arial" w:cs="Arial"/>
-          <w:sz w:val="24"/>
-          <w:szCs w:val="24"/>
-        </w:rPr>
-      </w:pPr>
-    </w:p>
-    <w:p>
-      <w:pPr>
-        <w:jc w:val="both"/>
-        <w:rPr>
-          <w:rFonts w:ascii="Arial" w:hAnsi="Arial" w:cs="Arial"/>
           <w:b/>
           <w:bCs/>
           <w:sz w:val="24"/>
@@ -552,6 +620,158 @@
         <w:jc w:val="both"/>
         <w:rPr>
           <w:rFonts w:ascii="Arial" w:hAnsi="Arial" w:cs="Arial"/>
+          <w:b/>
+          <w:bCs/>
+          <w:sz w:val="24"/>
+          <w:szCs w:val="24"/>
+        </w:rPr>
+      </w:pPr>
+      <w:r>
+        <w:rPr>
+          <w:rFonts w:ascii="Arial" w:hAnsi="Arial" w:cs="Arial"/>
+          <w:b/>
+          <w:bCs/>
+          <w:sz w:val="24"/>
+          <w:szCs w:val="24"/>
+        </w:rPr>
+        <w:t xml:space="preserve"> 05/06 </w:t>
+      </w:r>
+      <w:r>
+        <w:rPr>
+          <w:rFonts w:ascii="Arial" w:hAnsi="Arial" w:cs="Arial"/>
+          <w:sz w:val="24"/>
+          <w:szCs w:val="24"/>
+        </w:rPr>
+        <w:t>– Será realizada a compra das</w:t>
+      </w:r>
+      <w:r>
+        <w:rPr>
+          <w:rFonts w:ascii="Arial" w:hAnsi="Arial" w:cs="Arial"/>
+          <w:b/>
+          <w:bCs/>
+          <w:sz w:val="24"/>
+          <w:szCs w:val="24"/>
+        </w:rPr>
+        <w:t xml:space="preserve"> </w:t>
+      </w:r>
+      <w:r>
+        <w:rPr>
+          <w:rFonts w:ascii="Arial" w:hAnsi="Arial" w:cs="Arial"/>
+          <w:sz w:val="24"/>
+          <w:szCs w:val="24"/>
+        </w:rPr>
+        <w:t>fraldas geriátricas</w:t>
+      </w:r>
+    </w:p>
+    <w:p>
+      <w:pPr>
+        <w:jc w:val="both"/>
+        <w:rPr>
+          <w:rFonts w:ascii="Arial" w:hAnsi="Arial" w:cs="Arial"/>
+          <w:sz w:val="24"/>
+          <w:szCs w:val="24"/>
+        </w:rPr>
+      </w:pPr>
+      <w:r>
+        <w:rPr>
+          <w:rFonts w:ascii="Arial" w:hAnsi="Arial" w:cs="Arial"/>
+          <w:sz w:val="24"/>
+          <w:szCs w:val="24"/>
+        </w:rPr>
+        <w:t xml:space="preserve"> </w:t>
+      </w:r>
+      <w:r>
+        <w:rPr>
+          <w:rFonts w:ascii="Arial" w:hAnsi="Arial" w:cs="Arial"/>
+          <w:b/>
+          <w:bCs/>
+          <w:sz w:val="24"/>
+          <w:szCs w:val="24"/>
+        </w:rPr>
+        <w:t>07/</w:t>
+      </w:r>
+      <w:r>
+        <w:rPr>
+          <w:rFonts w:ascii="Arial" w:hAnsi="Arial" w:cs="Arial"/>
+          <w:b/>
+          <w:bCs/>
+          <w:sz w:val="24"/>
+          <w:szCs w:val="24"/>
+        </w:rPr>
+        <w:t xml:space="preserve">06 </w:t>
+      </w:r>
+      <w:r>
+        <w:rPr>
+          <w:rFonts w:ascii="Arial" w:hAnsi="Arial" w:cs="Arial"/>
+          <w:b/>
+          <w:bCs/>
+          <w:sz w:val="24"/>
+          <w:szCs w:val="24"/>
+        </w:rPr>
+        <w:t>Período vespertino</w:t>
+      </w:r>
+      <w:r>
+        <w:rPr>
+          <w:rFonts w:ascii="Arial" w:hAnsi="Arial" w:cs="Arial"/>
+          <w:sz w:val="24"/>
+          <w:szCs w:val="24"/>
+        </w:rPr>
+        <w:t xml:space="preserve"> -</w:t>
+      </w:r>
+      <w:r>
+        <w:rPr>
+          <w:rFonts w:ascii="Arial" w:hAnsi="Arial" w:cs="Arial"/>
+          <w:sz w:val="24"/>
+          <w:szCs w:val="24"/>
+        </w:rPr>
+        <w:t xml:space="preserve"> Será realizada a </w:t>
+      </w:r>
+      <w:r>
+        <w:rPr>
+          <w:rFonts w:ascii="Arial" w:hAnsi="Arial" w:cs="Arial"/>
+          <w:sz w:val="24"/>
+          <w:szCs w:val="24"/>
+        </w:rPr>
+        <w:t>doação</w:t>
+      </w:r>
+      <w:r>
+        <w:rPr>
+          <w:rFonts w:ascii="Arial" w:hAnsi="Arial" w:cs="Arial"/>
+          <w:sz w:val="24"/>
+          <w:szCs w:val="24"/>
+        </w:rPr>
+        <w:t xml:space="preserve"> </w:t>
+      </w:r>
+      <w:r>
+        <w:rPr>
+          <w:rFonts w:ascii="Arial" w:hAnsi="Arial" w:cs="Arial"/>
+          <w:sz w:val="24"/>
+          <w:szCs w:val="24"/>
+        </w:rPr>
+        <w:t>n</w:t>
+      </w:r>
+      <w:r>
+        <w:rPr>
+          <w:rFonts w:ascii="Arial" w:hAnsi="Arial" w:cs="Arial"/>
+          <w:sz w:val="24"/>
+          <w:szCs w:val="24"/>
+        </w:rPr>
+        <w:t>a Casa de Repouso Vida Nova</w:t>
+      </w:r>
+      <w:r>
+        <w:rPr>
+          <w:rFonts w:ascii="Arial" w:hAnsi="Arial" w:cs="Arial"/>
+          <w:sz w:val="24"/>
+          <w:szCs w:val="24"/>
+        </w:rPr>
+        <w:t>.</w:t>
+      </w:r>
+    </w:p>
+    <w:p>
+      <w:pPr>
+        <w:jc w:val="both"/>
+        <w:rPr>
+          <w:rFonts w:ascii="Arial" w:hAnsi="Arial" w:cs="Arial"/>
           <w:sz w:val="24"/>
           <w:szCs w:val="24"/>
         </w:rPr>
@@ -602,57 +822,102 @@
           <w:sz w:val="24"/>
           <w:szCs w:val="24"/>
         </w:rPr>
-        <w:t>(Descreva como você pretende avaliar o impacto da ação na comunidade e quais serão os critérios de avaliação)</w:t>
-      </w:r>
-    </w:p>
-    <w:p>
-      <w:pPr>
-        <w:jc w:val="both"/>
-        <w:rPr>
-          <w:rFonts w:ascii="Arial" w:hAnsi="Arial" w:cs="Arial"/>
-          <w:sz w:val="24"/>
-          <w:szCs w:val="24"/>
-        </w:rPr>
-      </w:pPr>
-    </w:p>
-    <w:p>
-      <w:pPr>
-        <w:jc w:val="both"/>
-        <w:rPr>
-          <w:rFonts w:ascii="Arial" w:hAnsi="Arial" w:cs="Arial"/>
-          <w:b/>
-          <w:sz w:val="24"/>
-          <w:szCs w:val="24"/>
-        </w:rPr>
-      </w:pPr>
-      <w:r>
-        <w:rPr>
-          <w:rFonts w:ascii="Arial" w:hAnsi="Arial" w:cs="Arial"/>
-          <w:b/>
+        <w:tab/>
+        <w:t>A avaliação será feita com base de quanto dinheiro arrecadarmos e quantos pacotes de fraldas conseguimos comprar.</w:t>
+      </w:r>
+    </w:p>
+    <w:p>
+      <w:pPr>
+        <w:jc w:val="both"/>
+        <w:rPr>
+          <w:rFonts w:ascii="Arial" w:hAnsi="Arial" w:cs="Arial"/>
+          <w:sz w:val="24"/>
+          <w:szCs w:val="24"/>
+        </w:rPr>
+      </w:pPr>
+    </w:p>
+    <w:p>
+      <w:pPr>
+        <w:jc w:val="both"/>
+        <w:rPr>
+          <w:rFonts w:ascii="Arial" w:hAnsi="Arial" w:cs="Arial"/>
+          <w:b/>
+          <w:sz w:val="24"/>
+          <w:szCs w:val="24"/>
+        </w:rPr>
+      </w:pPr>
+      <w:r>
+        <w:rPr>
+          <w:rFonts w:ascii="Arial" w:hAnsi="Arial" w:cs="Arial"/>
+          <w:b/>
+          <w:sz w:val="24"/>
+          <w:szCs w:val="24"/>
+        </w:rPr>
+        <w:t>Orçamento:</w:t>
+      </w:r>
+    </w:p>
+    <w:p>
+      <w:pPr>
+        <w:jc w:val="both"/>
+        <w:rPr>
+          <w:rFonts w:ascii="Arial" w:hAnsi="Arial" w:cs="Arial"/>
+          <w:sz w:val="24"/>
+          <w:szCs w:val="24"/>
+        </w:rPr>
+      </w:pPr>
+      <w:r>
+        <w:rPr>
+          <w:rFonts w:ascii="Arial" w:hAnsi="Arial" w:cs="Arial"/>
           <w:sz w:val="24"/>
           <w:szCs w:val="24"/>
         </w:rPr>
         <w:lastRenderedPageBreak/>
-        <w:t>Orçamento:</w:t>
-      </w:r>
-    </w:p>
-    <w:p>
-      <w:pPr>
-        <w:jc w:val="both"/>
-        <w:rPr>
-          <w:rFonts w:ascii="Arial" w:hAnsi="Arial" w:cs="Arial"/>
-          <w:sz w:val="24"/>
-          <w:szCs w:val="24"/>
-        </w:rPr>
-      </w:pPr>
-      <w:r>
-        <w:rPr>
-          <w:rFonts w:ascii="Arial" w:hAnsi="Arial" w:cs="Arial"/>
-          <w:sz w:val="24"/>
-          <w:szCs w:val="24"/>
-        </w:rPr>
         <w:t>Relativo (Depende da quantia que for arrecadada)</w:t>
       </w:r>
+    </w:p>
+    <w:p>
+      <w:pPr>
+        <w:jc w:val="both"/>
+        <w:rPr>
+          <w:rFonts w:ascii="Arial" w:hAnsi="Arial" w:cs="Arial"/>
+          <w:sz w:val="24"/>
+          <w:szCs w:val="24"/>
+        </w:rPr>
+      </w:pPr>
+      <w:r>
+        <w:rPr>
+          <w:rFonts w:ascii="Arial" w:hAnsi="Arial" w:cs="Arial"/>
+          <w:sz w:val="24"/>
+          <w:szCs w:val="24"/>
+        </w:rPr>
+        <w:t xml:space="preserve">Caso a vaquinha não </w:t>
+      </w:r>
+      <w:r>
+        <w:rPr>
+          <w:rFonts w:ascii="Arial" w:hAnsi="Arial" w:cs="Arial"/>
+          <w:sz w:val="24"/>
+          <w:szCs w:val="24"/>
+        </w:rPr>
+        <w:t>dê</w:t>
+      </w:r>
+      <w:r>
+        <w:rPr>
+          <w:rFonts w:ascii="Arial" w:hAnsi="Arial" w:cs="Arial"/>
+          <w:sz w:val="24"/>
+          <w:szCs w:val="24"/>
+        </w:rPr>
+        <w:t xml:space="preserve"> certo fiará 60 reais para cada membro do grupo</w:t>
+      </w:r>
+    </w:p>
+    <w:p>
+      <w:pPr>
+        <w:jc w:val="both"/>
+        <w:rPr>
+          <w:rFonts w:ascii="Arial" w:hAnsi="Arial" w:cs="Arial"/>
+          <w:sz w:val="24"/>
+          <w:szCs w:val="24"/>
+        </w:rPr>
+      </w:pPr>
     </w:p>
     <w:p>
       <w:pPr>
@@ -1075,6 +1340,7 @@
           <w:sz w:val="24"/>
           <w:szCs w:val="24"/>
         </w:rPr>
+        <w:lastRenderedPageBreak/>
         <w:t>13/05 a 17/05: Avaliação e orçamento.</w:t>
       </w:r>
     </w:p>

</xml_diff>